<commit_message>
fix: Corrigindo referência de User para Post
</commit_message>
<xml_diff>
--- a/rascunho/WebService-NoSQL.docx
+++ b/rascunho/WebService-NoSQL.docx
@@ -4,157 +4,157 @@
   <w:body>
     <w:p>
       <w:pPr>
-        <w:jc w:val="center"/>
+        <w:jc w:val="both"/>
       </w:pPr>
     </w:p>
     <w:p>
       <w:pPr>
-        <w:jc w:val="center"/>
+        <w:jc w:val="both"/>
       </w:pPr>
     </w:p>
     <w:p>
       <w:pPr>
-        <w:jc w:val="center"/>
+        <w:jc w:val="both"/>
       </w:pPr>
     </w:p>
     <w:p>
       <w:pPr>
-        <w:jc w:val="center"/>
+        <w:jc w:val="both"/>
       </w:pPr>
     </w:p>
     <w:p>
       <w:pPr>
-        <w:jc w:val="center"/>
+        <w:jc w:val="both"/>
       </w:pPr>
     </w:p>
     <w:p>
       <w:pPr>
-        <w:jc w:val="center"/>
+        <w:jc w:val="both"/>
       </w:pPr>
     </w:p>
     <w:p>
       <w:pPr>
-        <w:jc w:val="center"/>
+        <w:jc w:val="both"/>
       </w:pPr>
     </w:p>
     <w:p>
       <w:pPr>
-        <w:jc w:val="center"/>
+        <w:jc w:val="both"/>
       </w:pPr>
     </w:p>
     <w:p>
       <w:pPr>
-        <w:jc w:val="center"/>
+        <w:jc w:val="both"/>
       </w:pPr>
     </w:p>
     <w:p>
       <w:pPr>
-        <w:jc w:val="center"/>
+        <w:jc w:val="both"/>
       </w:pPr>
     </w:p>
     <w:p>
       <w:pPr>
-        <w:jc w:val="center"/>
+        <w:jc w:val="both"/>
       </w:pPr>
     </w:p>
     <w:p>
       <w:pPr>
-        <w:jc w:val="center"/>
+        <w:jc w:val="both"/>
       </w:pPr>
     </w:p>
     <w:p>
       <w:pPr>
-        <w:jc w:val="center"/>
+        <w:jc w:val="both"/>
       </w:pPr>
     </w:p>
     <w:p>
       <w:pPr>
-        <w:jc w:val="center"/>
+        <w:jc w:val="both"/>
       </w:pPr>
     </w:p>
     <w:p>
       <w:pPr>
-        <w:jc w:val="center"/>
+        <w:jc w:val="both"/>
       </w:pPr>
     </w:p>
     <w:p>
       <w:pPr>
-        <w:jc w:val="center"/>
+        <w:jc w:val="both"/>
       </w:pPr>
     </w:p>
     <w:p>
       <w:pPr>
-        <w:jc w:val="center"/>
+        <w:jc w:val="both"/>
       </w:pPr>
     </w:p>
     <w:p>
       <w:pPr>
-        <w:jc w:val="center"/>
+        <w:jc w:val="both"/>
       </w:pPr>
     </w:p>
     <w:p>
       <w:pPr>
-        <w:jc w:val="center"/>
+        <w:jc w:val="both"/>
       </w:pPr>
     </w:p>
     <w:p>
       <w:pPr>
-        <w:jc w:val="center"/>
+        <w:jc w:val="both"/>
       </w:pPr>
     </w:p>
     <w:p>
       <w:pPr>
-        <w:jc w:val="center"/>
+        <w:jc w:val="both"/>
       </w:pPr>
     </w:p>
     <w:p>
       <w:pPr>
-        <w:jc w:val="center"/>
+        <w:jc w:val="both"/>
       </w:pPr>
     </w:p>
     <w:p>
       <w:pPr>
-        <w:jc w:val="center"/>
+        <w:jc w:val="both"/>
       </w:pPr>
     </w:p>
     <w:p>
       <w:pPr>
-        <w:jc w:val="center"/>
+        <w:jc w:val="both"/>
       </w:pPr>
     </w:p>
     <w:p>
       <w:pPr>
-        <w:jc w:val="center"/>
+        <w:jc w:val="both"/>
       </w:pPr>
     </w:p>
     <w:p>
       <w:pPr>
-        <w:jc w:val="center"/>
+        <w:jc w:val="both"/>
       </w:pPr>
     </w:p>
     <w:p>
       <w:pPr>
-        <w:jc w:val="center"/>
+        <w:jc w:val="both"/>
       </w:pPr>
     </w:p>
     <w:p>
       <w:pPr>
-        <w:jc w:val="center"/>
+        <w:jc w:val="both"/>
       </w:pPr>
     </w:p>
     <w:p>
       <w:pPr>
-        <w:jc w:val="center"/>
+        <w:jc w:val="both"/>
       </w:pPr>
     </w:p>
     <w:p>
       <w:pPr>
-        <w:jc w:val="center"/>
+        <w:jc w:val="both"/>
       </w:pPr>
     </w:p>
     <w:p>
       <w:pPr>
-        <w:jc w:val="center"/>
+        <w:jc w:val="both"/>
         <w:rPr>
           <w:b/>
           <w:bCs/>
@@ -165,7 +165,7 @@
     </w:p>
     <w:p>
       <w:pPr>
-        <w:jc w:val="center"/>
+        <w:jc w:val="both"/>
         <w:rPr>
           <w:b/>
           <w:bCs/>
@@ -176,7 +176,7 @@
     </w:p>
     <w:p>
       <w:pPr>
-        <w:jc w:val="center"/>
+        <w:jc w:val="both"/>
         <w:rPr>
           <w:b/>
           <w:bCs/>
@@ -187,7 +187,7 @@
     </w:p>
     <w:p>
       <w:pPr>
-        <w:jc w:val="center"/>
+        <w:jc w:val="both"/>
         <w:rPr>
           <w:b/>
           <w:bCs/>
@@ -198,7 +198,7 @@
     </w:p>
     <w:p>
       <w:pPr>
-        <w:jc w:val="center"/>
+        <w:jc w:val="both"/>
         <w:rPr>
           <w:b/>
           <w:bCs/>
@@ -209,7 +209,7 @@
     </w:p>
     <w:p>
       <w:pPr>
-        <w:jc w:val="center"/>
+        <w:jc w:val="both"/>
         <w:rPr>
           <w:b/>
           <w:bCs/>
@@ -220,7 +220,7 @@
     </w:p>
     <w:p>
       <w:pPr>
-        <w:jc w:val="center"/>
+        <w:jc w:val="both"/>
         <w:rPr>
           <w:b/>
           <w:bCs/>
@@ -231,7 +231,7 @@
     </w:p>
     <w:p>
       <w:pPr>
-        <w:jc w:val="center"/>
+        <w:jc w:val="both"/>
         <w:rPr>
           <w:b/>
           <w:bCs/>
@@ -242,7 +242,7 @@
     </w:p>
     <w:p>
       <w:pPr>
-        <w:jc w:val="center"/>
+        <w:jc w:val="both"/>
         <w:rPr>
           <w:b/>
           <w:bCs/>
@@ -253,7 +253,7 @@
     </w:p>
     <w:p>
       <w:pPr>
-        <w:jc w:val="center"/>
+        <w:jc w:val="both"/>
         <w:rPr>
           <w:b/>
           <w:bCs/>
@@ -264,7 +264,7 @@
     </w:p>
     <w:p>
       <w:pPr>
-        <w:jc w:val="center"/>
+        <w:jc w:val="both"/>
         <w:rPr>
           <w:b/>
           <w:bCs/>
@@ -275,7 +275,7 @@
     </w:p>
     <w:p>
       <w:pPr>
-        <w:jc w:val="center"/>
+        <w:jc w:val="both"/>
         <w:rPr>
           <w:b/>
           <w:bCs/>
@@ -286,7 +286,7 @@
     </w:p>
     <w:p>
       <w:pPr>
-        <w:jc w:val="center"/>
+        <w:jc w:val="both"/>
         <w:rPr>
           <w:b/>
           <w:bCs/>
@@ -297,7 +297,7 @@
     </w:p>
     <w:p>
       <w:pPr>
-        <w:jc w:val="center"/>
+        <w:jc w:val="both"/>
         <w:rPr>
           <w:b/>
           <w:bCs/>
@@ -308,7 +308,7 @@
     </w:p>
     <w:p>
       <w:pPr>
-        <w:jc w:val="center"/>
+        <w:jc w:val="both"/>
         <w:rPr>
           <w:b/>
           <w:bCs/>
@@ -319,7 +319,7 @@
     </w:p>
     <w:p>
       <w:pPr>
-        <w:jc w:val="center"/>
+        <w:jc w:val="both"/>
         <w:rPr>
           <w:b/>
           <w:bCs/>
@@ -330,7 +330,7 @@
     </w:p>
     <w:p>
       <w:pPr>
-        <w:jc w:val="center"/>
+        <w:jc w:val="both"/>
         <w:rPr>
           <w:b/>
           <w:bCs/>
@@ -341,7 +341,7 @@
     </w:p>
     <w:p>
       <w:pPr>
-        <w:jc w:val="center"/>
+        <w:jc w:val="both"/>
         <w:rPr>
           <w:b/>
           <w:bCs/>
@@ -352,7 +352,7 @@
     </w:p>
     <w:p>
       <w:pPr>
-        <w:jc w:val="center"/>
+        <w:jc w:val="both"/>
         <w:rPr>
           <w:b/>
           <w:bCs/>
@@ -363,7 +363,7 @@
     </w:p>
     <w:p>
       <w:pPr>
-        <w:jc w:val="center"/>
+        <w:jc w:val="both"/>
         <w:rPr>
           <w:b/>
           <w:bCs/>
@@ -374,7 +374,7 @@
     </w:p>
     <w:p>
       <w:pPr>
-        <w:jc w:val="center"/>
+        <w:jc w:val="both"/>
         <w:rPr>
           <w:b/>
           <w:bCs/>
@@ -385,7 +385,7 @@
     </w:p>
     <w:p>
       <w:pPr>
-        <w:jc w:val="center"/>
+        <w:jc w:val="both"/>
         <w:rPr>
           <w:b/>
           <w:bCs/>
@@ -396,7 +396,7 @@
     </w:p>
     <w:p>
       <w:pPr>
-        <w:jc w:val="center"/>
+        <w:jc w:val="both"/>
         <w:rPr>
           <w:b/>
           <w:bCs/>
@@ -407,7 +407,7 @@
     </w:p>
     <w:p>
       <w:pPr>
-        <w:jc w:val="center"/>
+        <w:jc w:val="both"/>
         <w:rPr>
           <w:b/>
           <w:bCs/>
@@ -418,7 +418,7 @@
     </w:p>
     <w:p>
       <w:pPr>
-        <w:jc w:val="center"/>
+        <w:jc w:val="both"/>
         <w:rPr>
           <w:b/>
           <w:bCs/>
@@ -2562,6 +2562,7 @@
           <w:ilvl w:val="0"/>
           <w:numId w:val="2"/>
         </w:numPr>
+        <w:jc w:val="both"/>
         <w:rPr>
           <w:b/>
           <w:bCs/>
@@ -2598,6 +2599,7 @@
           <w:ilvl w:val="0"/>
           <w:numId w:val="2"/>
         </w:numPr>
+        <w:jc w:val="both"/>
         <w:rPr>
           <w:b/>
           <w:bCs/>
@@ -2963,6 +2965,7 @@
     </w:p>
     <w:p>
       <w:pPr>
+        <w:jc w:val="both"/>
         <w:rPr>
           <w:b/>
           <w:bCs/>
@@ -2976,6 +2979,7 @@
           <w:ilvl w:val="0"/>
           <w:numId w:val="2"/>
         </w:numPr>
+        <w:jc w:val="both"/>
         <w:rPr>
           <w:b/>
           <w:bCs/>
@@ -3506,6 +3510,7 @@
           <w:ilvl w:val="0"/>
           <w:numId w:val="2"/>
         </w:numPr>
+        <w:jc w:val="both"/>
         <w:rPr>
           <w:b/>
           <w:bCs/>
@@ -3677,6 +3682,7 @@
     </w:p>
     <w:p>
       <w:pPr>
+        <w:jc w:val="both"/>
         <w:rPr>
           <w:b/>
           <w:bCs/>
@@ -3695,6 +3701,7 @@
         <w:pBdr>
           <w:bottom w:val="single" w:sz="12" w:space="1" w:color="auto"/>
         </w:pBdr>
+        <w:jc w:val="both"/>
         <w:rPr>
           <w:b/>
           <w:bCs/>
@@ -3791,6 +3798,7 @@
     <w:p>
       <w:pPr>
         <w:pStyle w:val="PargrafodaLista"/>
+        <w:jc w:val="both"/>
         <w:rPr>
           <w:b/>
           <w:bCs/>
@@ -3800,6 +3808,7 @@
     <w:p>
       <w:pPr>
         <w:pStyle w:val="PargrafodaLista"/>
+        <w:jc w:val="both"/>
         <w:rPr>
           <w:b/>
           <w:bCs/>
@@ -3809,6 +3818,7 @@
     <w:p>
       <w:pPr>
         <w:pStyle w:val="PargrafodaLista"/>
+        <w:jc w:val="both"/>
         <w:rPr>
           <w:b/>
           <w:bCs/>
@@ -3818,6 +3828,7 @@
     <w:p>
       <w:pPr>
         <w:pStyle w:val="PargrafodaLista"/>
+        <w:jc w:val="both"/>
         <w:rPr>
           <w:b/>
           <w:bCs/>
@@ -3827,6 +3838,7 @@
     <w:p>
       <w:pPr>
         <w:pStyle w:val="PargrafodaLista"/>
+        <w:jc w:val="both"/>
         <w:rPr>
           <w:b/>
           <w:bCs/>
@@ -3836,6 +3848,7 @@
     <w:p>
       <w:pPr>
         <w:pStyle w:val="PargrafodaLista"/>
+        <w:jc w:val="both"/>
         <w:rPr>
           <w:b/>
           <w:bCs/>
@@ -3845,6 +3858,7 @@
     <w:p>
       <w:pPr>
         <w:pStyle w:val="PargrafodaLista"/>
+        <w:jc w:val="both"/>
         <w:rPr>
           <w:b/>
           <w:bCs/>
@@ -3854,6 +3868,7 @@
     <w:p>
       <w:pPr>
         <w:pStyle w:val="PargrafodaLista"/>
+        <w:jc w:val="both"/>
         <w:rPr>
           <w:b/>
           <w:bCs/>
@@ -3863,6 +3878,7 @@
     <w:p>
       <w:pPr>
         <w:pStyle w:val="PargrafodaLista"/>
+        <w:jc w:val="both"/>
         <w:rPr>
           <w:b/>
           <w:bCs/>
@@ -3872,6 +3888,7 @@
     <w:p>
       <w:pPr>
         <w:pStyle w:val="PargrafodaLista"/>
+        <w:jc w:val="both"/>
         <w:rPr>
           <w:b/>
           <w:bCs/>
@@ -3881,6 +3898,7 @@
     <w:p>
       <w:pPr>
         <w:pStyle w:val="PargrafodaLista"/>
+        <w:jc w:val="both"/>
         <w:rPr>
           <w:b/>
           <w:bCs/>
@@ -3894,6 +3912,7 @@
           <w:ilvl w:val="0"/>
           <w:numId w:val="2"/>
         </w:numPr>
+        <w:jc w:val="both"/>
         <w:rPr>
           <w:b/>
           <w:bCs/>
@@ -5154,6 +5173,7 @@
     </w:p>
     <w:p>
       <w:pPr>
+        <w:jc w:val="both"/>
         <w:rPr>
           <w:b/>
           <w:bCs/>
@@ -5169,6 +5189,7 @@
     </w:p>
     <w:p>
       <w:pPr>
+        <w:jc w:val="both"/>
         <w:rPr>
           <w:b/>
           <w:bCs/>
@@ -5219,6 +5240,7 @@
     </w:p>
     <w:p>
       <w:pPr>
+        <w:jc w:val="both"/>
         <w:rPr>
           <w:b/>
           <w:bCs/>
@@ -5314,6 +5336,7 @@
     </w:p>
     <w:p>
       <w:pPr>
+        <w:jc w:val="both"/>
         <w:rPr>
           <w:b/>
           <w:bCs/>
@@ -5322,6 +5345,7 @@
     </w:p>
     <w:p>
       <w:pPr>
+        <w:jc w:val="both"/>
         <w:rPr>
           <w:b/>
           <w:bCs/>
@@ -5330,6 +5354,7 @@
     </w:p>
     <w:p>
       <w:pPr>
+        <w:jc w:val="both"/>
         <w:rPr>
           <w:b/>
           <w:bCs/>
@@ -5343,6 +5368,7 @@
           <w:ilvl w:val="0"/>
           <w:numId w:val="2"/>
         </w:numPr>
+        <w:jc w:val="both"/>
         <w:rPr>
           <w:b/>
           <w:bCs/>
@@ -6631,6 +6657,7 @@
     </w:p>
     <w:p>
       <w:pPr>
+        <w:jc w:val="both"/>
         <w:rPr>
           <w:b/>
           <w:bCs/>
@@ -6649,6 +6676,7 @@
         <w:pBdr>
           <w:bottom w:val="single" w:sz="12" w:space="1" w:color="auto"/>
         </w:pBdr>
+        <w:jc w:val="both"/>
         <w:rPr>
           <w:b/>
           <w:bCs/>
@@ -6717,6 +6745,7 @@
           <w:ilvl w:val="0"/>
           <w:numId w:val="2"/>
         </w:numPr>
+        <w:jc w:val="both"/>
         <w:rPr>
           <w:b/>
           <w:bCs/>
@@ -7461,6 +7490,7 @@
           <w:ilvl w:val="0"/>
           <w:numId w:val="2"/>
         </w:numPr>
+        <w:jc w:val="both"/>
         <w:rPr>
           <w:b/>
           <w:bCs/>
@@ -7937,6 +7967,7 @@
           <w:ilvl w:val="0"/>
           <w:numId w:val="2"/>
         </w:numPr>
+        <w:jc w:val="both"/>
         <w:rPr>
           <w:b/>
           <w:bCs/>
@@ -8540,6 +8571,7 @@
     </w:p>
     <w:p>
       <w:pPr>
+        <w:jc w:val="both"/>
         <w:rPr>
           <w:b/>
           <w:bCs/>
@@ -8548,6 +8580,7 @@
     </w:p>
     <w:p>
       <w:pPr>
+        <w:jc w:val="both"/>
         <w:rPr>
           <w:b/>
           <w:bCs/>
@@ -8556,6 +8589,7 @@
     </w:p>
     <w:p>
       <w:pPr>
+        <w:jc w:val="both"/>
         <w:rPr>
           <w:b/>
           <w:bCs/>
@@ -8569,6 +8603,7 @@
           <w:ilvl w:val="0"/>
           <w:numId w:val="2"/>
         </w:numPr>
+        <w:jc w:val="both"/>
         <w:rPr>
           <w:b/>
           <w:bCs/>
@@ -9196,6 +9231,7 @@
           <w:ilvl w:val="0"/>
           <w:numId w:val="2"/>
         </w:numPr>
+        <w:jc w:val="both"/>
         <w:rPr>
           <w:b/>
           <w:bCs/>
@@ -9744,6 +9780,7 @@
     </w:p>
     <w:p>
       <w:pPr>
+        <w:jc w:val="both"/>
         <w:rPr>
           <w:b/>
           <w:bCs/>
@@ -9757,6 +9794,7 @@
           <w:ilvl w:val="0"/>
           <w:numId w:val="2"/>
         </w:numPr>
+        <w:jc w:val="both"/>
         <w:rPr>
           <w:b/>
           <w:bCs/>
@@ -10794,6 +10832,7 @@
     </w:p>
     <w:p>
       <w:pPr>
+        <w:jc w:val="both"/>
         <w:rPr>
           <w:b/>
           <w:bCs/>
@@ -10808,6 +10847,9 @@
       </w:r>
     </w:p>
     <w:p>
+      <w:pPr>
+        <w:jc w:val="both"/>
+      </w:pPr>
       <w:r>
         <w:rPr>
           <w:noProof/>
@@ -10851,6 +10893,7 @@
     </w:p>
     <w:p>
       <w:pPr>
+        <w:jc w:val="both"/>
         <w:rPr>
           <w:b/>
           <w:bCs/>
@@ -10880,9 +10923,21 @@
         <w:t xml:space="preserve"> está implementado com boas práticas e tratamento de exceções.</w:t>
       </w:r>
     </w:p>
-    <w:p/>
-    <w:p/>
-    <w:p/>
+    <w:p>
+      <w:pPr>
+        <w:jc w:val="both"/>
+      </w:pPr>
+    </w:p>
+    <w:p>
+      <w:pPr>
+        <w:jc w:val="both"/>
+      </w:pPr>
+    </w:p>
+    <w:p>
+      <w:pPr>
+        <w:jc w:val="both"/>
+      </w:pPr>
+    </w:p>
     <w:p>
       <w:pPr>
         <w:pStyle w:val="PargrafodaLista"/>
@@ -10890,6 +10945,7 @@
           <w:ilvl w:val="0"/>
           <w:numId w:val="2"/>
         </w:numPr>
+        <w:jc w:val="both"/>
         <w:rPr>
           <w:b/>
           <w:bCs/>
@@ -11504,6 +11560,7 @@
           <w:ilvl w:val="0"/>
           <w:numId w:val="2"/>
         </w:numPr>
+        <w:jc w:val="both"/>
         <w:rPr>
           <w:b/>
           <w:bCs/>
@@ -12394,6 +12451,7 @@
           <w:ilvl w:val="0"/>
           <w:numId w:val="2"/>
         </w:numPr>
+        <w:jc w:val="both"/>
         <w:rPr>
           <w:b/>
           <w:bCs/>
@@ -12706,6 +12764,7 @@
           <w:ilvl w:val="0"/>
           <w:numId w:val="2"/>
         </w:numPr>
+        <w:jc w:val="both"/>
         <w:rPr>
           <w:b/>
           <w:bCs/>
@@ -13122,6 +13181,7 @@
           <w:ilvl w:val="0"/>
           <w:numId w:val="2"/>
         </w:numPr>
+        <w:jc w:val="both"/>
         <w:rPr>
           <w:b/>
           <w:bCs/>
@@ -13886,6 +13946,7 @@
           <w:ilvl w:val="0"/>
           <w:numId w:val="2"/>
         </w:numPr>
+        <w:jc w:val="both"/>
         <w:rPr>
           <w:b/>
           <w:bCs/>
@@ -14503,6 +14564,7 @@
           <w:ilvl w:val="0"/>
           <w:numId w:val="2"/>
         </w:numPr>
+        <w:jc w:val="both"/>
         <w:rPr>
           <w:b/>
           <w:bCs/>
@@ -16102,6 +16164,7 @@
           <w:ilvl w:val="0"/>
           <w:numId w:val="2"/>
         </w:numPr>
+        <w:jc w:val="both"/>
         <w:rPr>
           <w:b/>
           <w:bCs/>
@@ -16380,6 +16443,7 @@
           <w:ilvl w:val="0"/>
           <w:numId w:val="2"/>
         </w:numPr>
+        <w:jc w:val="both"/>
         <w:rPr>
           <w:b/>
           <w:bCs/>
@@ -16916,6 +16980,7 @@
     </w:p>
     <w:p>
       <w:pPr>
+        <w:jc w:val="both"/>
         <w:rPr>
           <w:b/>
           <w:bCs/>
@@ -16931,6 +16996,7 @@
     </w:p>
     <w:p>
       <w:pPr>
+        <w:jc w:val="both"/>
         <w:rPr>
           <w:b/>
           <w:bCs/>
@@ -16947,6 +17013,7 @@
     </w:p>
     <w:p>
       <w:pPr>
+        <w:jc w:val="both"/>
         <w:rPr>
           <w:b/>
           <w:bCs/>
@@ -16995,6 +17062,16 @@
       </w:r>
     </w:p>
     <w:p>
+      <w:pPr>
+        <w:pBdr>
+          <w:bottom w:val="single" w:sz="12" w:space="1" w:color="auto"/>
+        </w:pBdr>
+        <w:jc w:val="both"/>
+        <w:rPr>
+          <w:b/>
+          <w:bCs/>
+        </w:rPr>
+      </w:pPr>
       <w:r>
         <w:rPr>
           <w:b/>
@@ -17093,7 +17170,14 @@
         <w:t>.</w:t>
       </w:r>
     </w:p>
-    <w:p/>
+    <w:p>
+      <w:pPr>
+        <w:pBdr>
+          <w:bottom w:val="single" w:sz="12" w:space="1" w:color="auto"/>
+        </w:pBdr>
+        <w:jc w:val="both"/>
+      </w:pPr>
+    </w:p>
     <w:p>
       <w:pPr>
         <w:pStyle w:val="PargrafodaLista"/>
@@ -17101,6 +17185,7 @@
           <w:ilvl w:val="0"/>
           <w:numId w:val="2"/>
         </w:numPr>
+        <w:jc w:val="both"/>
         <w:rPr>
           <w:b/>
           <w:bCs/>
@@ -18018,6 +18103,7 @@
           <w:ilvl w:val="0"/>
           <w:numId w:val="2"/>
         </w:numPr>
+        <w:jc w:val="both"/>
         <w:rPr>
           <w:b/>
           <w:bCs/>
@@ -19079,21 +19165,954 @@
     </w:p>
     <w:p>
       <w:pPr>
+        <w:jc w:val="both"/>
+        <w:rPr>
+          <w:b/>
+          <w:bCs/>
+        </w:rPr>
+      </w:pPr>
+      <w:r>
+        <w:rPr>
+          <w:b/>
+          <w:bCs/>
+        </w:rPr>
+        <w:t>Observações:</w:t>
+      </w:r>
+    </w:p>
+    <w:p>
+      <w:pPr>
+        <w:pBdr>
+          <w:bottom w:val="single" w:sz="12" w:space="1" w:color="auto"/>
+        </w:pBdr>
+        <w:jc w:val="both"/>
+        <w:rPr>
+          <w:b/>
+          <w:bCs/>
+        </w:rPr>
+      </w:pPr>
+      <w:r>
+        <w:rPr>
+          <w:b/>
+          <w:bCs/>
+        </w:rPr>
+        <w:drawing>
+          <wp:anchor distT="0" distB="0" distL="114300" distR="114300" simplePos="0" relativeHeight="251709440" behindDoc="0" locked="0" layoutInCell="1" allowOverlap="1" wp14:anchorId="28BFBDFA" wp14:editId="2F1DDCE2">
+            <wp:simplePos x="457200" y="6896100"/>
+            <wp:positionH relativeFrom="column">
+              <wp:align>left</wp:align>
+            </wp:positionH>
+            <wp:positionV relativeFrom="paragraph">
+              <wp:align>top</wp:align>
+            </wp:positionV>
+            <wp:extent cx="3705225" cy="2791054"/>
+            <wp:effectExtent l="0" t="0" r="0" b="9525"/>
+            <wp:wrapSquare wrapText="bothSides"/>
+            <wp:docPr id="133918797" name="Imagem 1"/>
+            <wp:cNvGraphicFramePr>
+              <a:graphicFrameLocks xmlns:a="http://schemas.openxmlformats.org/drawingml/2006/main" noChangeAspect="1"/>
+            </wp:cNvGraphicFramePr>
+            <a:graphic xmlns:a="http://schemas.openxmlformats.org/drawingml/2006/main">
+              <a:graphicData uri="http://schemas.openxmlformats.org/drawingml/2006/picture">
+                <pic:pic xmlns:pic="http://schemas.openxmlformats.org/drawingml/2006/picture">
+                  <pic:nvPicPr>
+                    <pic:cNvPr id="133918797" name=""/>
+                    <pic:cNvPicPr/>
+                  </pic:nvPicPr>
+                  <pic:blipFill>
+                    <a:blip r:embed="rId11">
+                      <a:extLst>
+                        <a:ext uri="{28A0092B-C50C-407E-A947-70E740481C1C}">
+                          <a14:useLocalDpi xmlns:a14="http://schemas.microsoft.com/office/drawing/2010/main" val="0"/>
+                        </a:ext>
+                      </a:extLst>
+                    </a:blip>
+                    <a:stretch>
+                      <a:fillRect/>
+                    </a:stretch>
+                  </pic:blipFill>
+                  <pic:spPr>
+                    <a:xfrm>
+                      <a:off x="0" y="0"/>
+                      <a:ext cx="3705225" cy="2791054"/>
+                    </a:xfrm>
+                    <a:prstGeom prst="rect">
+                      <a:avLst/>
+                    </a:prstGeom>
+                  </pic:spPr>
+                </pic:pic>
+              </a:graphicData>
+            </a:graphic>
+          </wp:anchor>
+        </w:drawing>
+      </w:r>
+      <w:r>
+        <w:rPr>
+          <w:b/>
+          <w:bCs/>
+        </w:rPr>
+        <w:t xml:space="preserve">É importante observar que na configuração atual do projeto, o atributo </w:t>
+      </w:r>
+      <w:proofErr w:type="spellStart"/>
+      <w:r>
+        <w:rPr>
+          <w:b/>
+          <w:bCs/>
+        </w:rPr>
+        <w:t>author</w:t>
+      </w:r>
+      <w:proofErr w:type="spellEnd"/>
+      <w:r>
+        <w:rPr>
+          <w:b/>
+          <w:bCs/>
+        </w:rPr>
+        <w:t xml:space="preserve"> de Post é uma representação aninhada de </w:t>
+      </w:r>
+      <w:proofErr w:type="spellStart"/>
+      <w:r>
+        <w:rPr>
+          <w:b/>
+          <w:bCs/>
+        </w:rPr>
+        <w:t>User</w:t>
+      </w:r>
+      <w:proofErr w:type="spellEnd"/>
+      <w:r>
+        <w:rPr>
+          <w:b/>
+          <w:bCs/>
+        </w:rPr>
+        <w:t xml:space="preserve">, ou seja, uma cópia dos dados de </w:t>
+      </w:r>
+      <w:proofErr w:type="spellStart"/>
+      <w:r>
+        <w:rPr>
+          <w:b/>
+          <w:bCs/>
+        </w:rPr>
+        <w:t>User</w:t>
+      </w:r>
+      <w:proofErr w:type="spellEnd"/>
+      <w:r>
+        <w:rPr>
+          <w:b/>
+          <w:bCs/>
+        </w:rPr>
+        <w:t xml:space="preserve"> no banco de dados, e não um vínculo entre coleções. Mais adiante será apresentada uma outra abordagem mais simples</w:t>
+      </w:r>
+      <w:r>
+        <w:rPr>
+          <w:b/>
+          <w:bCs/>
+        </w:rPr>
+        <w:t>, com vínculo</w:t>
+      </w:r>
+      <w:r>
+        <w:rPr>
+          <w:b/>
+          <w:bCs/>
+        </w:rPr>
+        <w:t xml:space="preserve"> e escalável para uma abundância de dados</w:t>
+      </w:r>
+      <w:r>
+        <w:rPr>
+          <w:b/>
+          <w:bCs/>
+        </w:rPr>
+        <w:t>.</w:t>
+      </w:r>
+      <w:r>
+        <w:rPr>
+          <w:b/>
+          <w:bCs/>
+        </w:rPr>
+        <w:br w:type="textWrapping" w:clear="all"/>
+      </w:r>
+    </w:p>
+    <w:p>
+      <w:pPr>
         <w:pStyle w:val="PargrafodaLista"/>
         <w:numPr>
           <w:ilvl w:val="0"/>
           <w:numId w:val="2"/>
         </w:numPr>
+        <w:jc w:val="both"/>
+        <w:rPr>
+          <w:b/>
+          <w:bCs/>
+        </w:rPr>
+      </w:pPr>
+      <w:r>
+        <w:rPr>
+          <w:b/>
+          <w:bCs/>
+          <w:noProof/>
+        </w:rPr>
+        <w:lastRenderedPageBreak/>
+        <mc:AlternateContent>
+          <mc:Choice Requires="wps">
+            <w:drawing>
+              <wp:anchor distT="45720" distB="45720" distL="114300" distR="114300" simplePos="0" relativeHeight="251711488" behindDoc="0" locked="0" layoutInCell="1" allowOverlap="1" wp14:anchorId="4E229C73" wp14:editId="4E011694">
+                <wp:simplePos x="0" y="0"/>
+                <wp:positionH relativeFrom="margin">
+                  <wp:align>right</wp:align>
+                </wp:positionH>
+                <wp:positionV relativeFrom="paragraph">
+                  <wp:posOffset>324485</wp:posOffset>
+                </wp:positionV>
+                <wp:extent cx="6619875" cy="885825"/>
+                <wp:effectExtent l="0" t="0" r="28575" b="28575"/>
+                <wp:wrapSquare wrapText="bothSides"/>
+                <wp:docPr id="607556999" name="Caixa de Texto 2"/>
+                <wp:cNvGraphicFramePr>
+                  <a:graphicFrameLocks xmlns:a="http://schemas.openxmlformats.org/drawingml/2006/main"/>
+                </wp:cNvGraphicFramePr>
+                <a:graphic xmlns:a="http://schemas.openxmlformats.org/drawingml/2006/main">
+                  <a:graphicData uri="http://schemas.microsoft.com/office/word/2010/wordprocessingShape">
+                    <wps:wsp>
+                      <wps:cNvSpPr txBox="1">
+                        <a:spLocks noChangeArrowheads="1"/>
+                      </wps:cNvSpPr>
+                      <wps:spPr bwMode="auto">
+                        <a:xfrm>
+                          <a:off x="0" y="0"/>
+                          <a:ext cx="6619875" cy="885825"/>
+                        </a:xfrm>
+                        <a:prstGeom prst="rect">
+                          <a:avLst/>
+                        </a:prstGeom>
+                        <a:solidFill>
+                          <a:srgbClr val="FFFFFF"/>
+                        </a:solidFill>
+                        <a:ln w="9525">
+                          <a:solidFill>
+                            <a:srgbClr val="000000"/>
+                          </a:solidFill>
+                          <a:miter lim="800000"/>
+                          <a:headEnd/>
+                          <a:tailEnd/>
+                        </a:ln>
+                      </wps:spPr>
+                      <wps:txbx>
+                        <w:txbxContent>
+                          <w:p>
+                            <w:pPr>
+                              <w:rPr>
+                                <w:lang w:val="en-US"/>
+                              </w:rPr>
+                            </w:pPr>
+                            <w:r>
+                              <w:rPr>
+                                <w:i/>
+                                <w:iCs/>
+                                <w:lang w:val="en-US"/>
+                              </w:rPr>
+                              <w:t>@</w:t>
+                            </w:r>
+                            <w:proofErr w:type="gramStart"/>
+                            <w:r>
+                              <w:rPr>
+                                <w:i/>
+                                <w:iCs/>
+                                <w:lang w:val="en-US"/>
+                              </w:rPr>
+                              <w:t>DBRef</w:t>
+                            </w:r>
+                            <w:r>
+                              <w:rPr>
+                                <w:lang w:val="en-US"/>
+                              </w:rPr>
+                              <w:t>(</w:t>
+                            </w:r>
+                            <w:proofErr w:type="gramEnd"/>
+                            <w:r>
+                              <w:rPr>
+                                <w:lang w:val="en-US"/>
+                              </w:rPr>
+                              <w:t>lazy = true)</w:t>
+                            </w:r>
+                          </w:p>
+                          <w:p>
+                            <w:pPr>
+                              <w:rPr>
+                                <w:lang w:val="en-US"/>
+                              </w:rPr>
+                            </w:pPr>
+                            <w:r>
+                              <w:rPr>
+                                <w:lang w:val="en-US"/>
+                              </w:rPr>
+                              <w:t xml:space="preserve">private List&lt;Post&gt; posts = new </w:t>
+                            </w:r>
+                            <w:proofErr w:type="spellStart"/>
+                            <w:r>
+                              <w:rPr>
+                                <w:lang w:val="en-US"/>
+                              </w:rPr>
+                              <w:t>ArrayList</w:t>
+                            </w:r>
+                            <w:proofErr w:type="spellEnd"/>
+                            <w:r>
+                              <w:rPr>
+                                <w:lang w:val="en-US"/>
+                              </w:rPr>
+                              <w:t>&lt;</w:t>
+                            </w:r>
+                            <w:proofErr w:type="gramStart"/>
+                            <w:r>
+                              <w:rPr>
+                                <w:lang w:val="en-US"/>
+                              </w:rPr>
+                              <w:t>&gt;(</w:t>
+                            </w:r>
+                            <w:proofErr w:type="gramEnd"/>
+                            <w:r>
+                              <w:rPr>
+                                <w:lang w:val="en-US"/>
+                              </w:rPr>
+                              <w:t>);</w:t>
+                            </w:r>
+                          </w:p>
+                          <w:p>
+                            <w:pPr>
+                              <w:rPr>
+                                <w:lang w:val="en-US"/>
+                              </w:rPr>
+                            </w:pPr>
+                            <w:r>
+                              <w:rPr>
+                                <w:lang w:val="en-US"/>
+                              </w:rPr>
+                              <w:t>//Getters and Setters</w:t>
+                            </w:r>
+                          </w:p>
+                          <w:p>
+                            <w:pPr>
+                              <w:rPr>
+                                <w:lang w:val="en-US"/>
+                              </w:rPr>
+                            </w:pPr>
+                          </w:p>
+                        </w:txbxContent>
+                      </wps:txbx>
+                      <wps:bodyPr rot="0" vert="horz" wrap="square" lIns="91440" tIns="45720" rIns="91440" bIns="45720" anchor="t" anchorCtr="0">
+                        <a:noAutofit/>
+                      </wps:bodyPr>
+                    </wps:wsp>
+                  </a:graphicData>
+                </a:graphic>
+                <wp14:sizeRelH relativeFrom="margin">
+                  <wp14:pctWidth>0</wp14:pctWidth>
+                </wp14:sizeRelH>
+                <wp14:sizeRelV relativeFrom="margin">
+                  <wp14:pctHeight>0</wp14:pctHeight>
+                </wp14:sizeRelV>
+              </wp:anchor>
+            </w:drawing>
+          </mc:Choice>
+          <mc:Fallback>
+            <w:pict>
+              <v:shape w14:anchorId="4E229C73" id="_x0000_s1051" type="#_x0000_t202" style="position:absolute;left:0;text-align:left;margin-left:470.05pt;margin-top:25.55pt;width:521.25pt;height:69.75pt;z-index:251711488;visibility:visible;mso-wrap-style:square;mso-width-percent:0;mso-height-percent:0;mso-wrap-distance-left:9pt;mso-wrap-distance-top:3.6pt;mso-wrap-distance-right:9pt;mso-wrap-distance-bottom:3.6pt;mso-position-horizontal:right;mso-position-horizontal-relative:margin;mso-position-vertical:absolute;mso-position-vertical-relative:text;mso-width-percent:0;mso-height-percent:0;mso-width-relative:margin;mso-height-relative:margin;v-text-anchor:top" o:gfxdata="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">
+                <v:textbox>
+                  <w:txbxContent>
+                    <w:p>
+                      <w:pPr>
+                        <w:rPr>
+                          <w:lang w:val="en-US"/>
+                        </w:rPr>
+                      </w:pPr>
+                      <w:r>
+                        <w:rPr>
+                          <w:i/>
+                          <w:iCs/>
+                          <w:lang w:val="en-US"/>
+                        </w:rPr>
+                        <w:t>@</w:t>
+                      </w:r>
+                      <w:proofErr w:type="gramStart"/>
+                      <w:r>
+                        <w:rPr>
+                          <w:i/>
+                          <w:iCs/>
+                          <w:lang w:val="en-US"/>
+                        </w:rPr>
+                        <w:t>DBRef</w:t>
+                      </w:r>
+                      <w:r>
+                        <w:rPr>
+                          <w:lang w:val="en-US"/>
+                        </w:rPr>
+                        <w:t>(</w:t>
+                      </w:r>
+                      <w:proofErr w:type="gramEnd"/>
+                      <w:r>
+                        <w:rPr>
+                          <w:lang w:val="en-US"/>
+                        </w:rPr>
+                        <w:t>lazy = true)</w:t>
+                      </w:r>
+                    </w:p>
+                    <w:p>
+                      <w:pPr>
+                        <w:rPr>
+                          <w:lang w:val="en-US"/>
+                        </w:rPr>
+                      </w:pPr>
+                      <w:r>
+                        <w:rPr>
+                          <w:lang w:val="en-US"/>
+                        </w:rPr>
+                        <w:t xml:space="preserve">private List&lt;Post&gt; posts = new </w:t>
+                      </w:r>
+                      <w:proofErr w:type="spellStart"/>
+                      <w:r>
+                        <w:rPr>
+                          <w:lang w:val="en-US"/>
+                        </w:rPr>
+                        <w:t>ArrayList</w:t>
+                      </w:r>
+                      <w:proofErr w:type="spellEnd"/>
+                      <w:r>
+                        <w:rPr>
+                          <w:lang w:val="en-US"/>
+                        </w:rPr>
+                        <w:t>&lt;</w:t>
+                      </w:r>
+                      <w:proofErr w:type="gramStart"/>
+                      <w:r>
+                        <w:rPr>
+                          <w:lang w:val="en-US"/>
+                        </w:rPr>
+                        <w:t>&gt;(</w:t>
+                      </w:r>
+                      <w:proofErr w:type="gramEnd"/>
+                      <w:r>
+                        <w:rPr>
+                          <w:lang w:val="en-US"/>
+                        </w:rPr>
+                        <w:t>);</w:t>
+                      </w:r>
+                    </w:p>
+                    <w:p>
+                      <w:pPr>
+                        <w:rPr>
+                          <w:lang w:val="en-US"/>
+                        </w:rPr>
+                      </w:pPr>
+                      <w:r>
+                        <w:rPr>
+                          <w:lang w:val="en-US"/>
+                        </w:rPr>
+                        <w:t>//Getters and Setters</w:t>
+                      </w:r>
+                    </w:p>
+                    <w:p>
+                      <w:pPr>
+                        <w:rPr>
+                          <w:lang w:val="en-US"/>
+                        </w:rPr>
+                      </w:pPr>
+                    </w:p>
+                  </w:txbxContent>
+                </v:textbox>
+                <w10:wrap type="square" anchorx="margin"/>
+              </v:shape>
+            </w:pict>
+          </mc:Fallback>
+        </mc:AlternateContent>
+      </w:r>
+      <w:r>
+        <w:rPr>
+          <w:b/>
+          <w:bCs/>
+        </w:rPr>
+        <w:t>Atualize a classe User com a variável Posts para que os usuários estejam associados aos seus posts:</w:t>
+      </w:r>
+    </w:p>
+    <w:p>
+      <w:pPr>
+        <w:pStyle w:val="PargrafodaLista"/>
+        <w:numPr>
+          <w:ilvl w:val="0"/>
+          <w:numId w:val="2"/>
+        </w:numPr>
+        <w:jc w:val="both"/>
+        <w:rPr>
+          <w:b/>
+          <w:bCs/>
+        </w:rPr>
+      </w:pPr>
+      <w:r>
+        <w:rPr>
+          <w:b/>
+          <w:bCs/>
+          <w:noProof/>
+        </w:rPr>
+        <mc:AlternateContent>
+          <mc:Choice Requires="wps">
+            <w:drawing>
+              <wp:anchor distT="45720" distB="45720" distL="114300" distR="114300" simplePos="0" relativeHeight="251713536" behindDoc="0" locked="0" layoutInCell="1" allowOverlap="1" wp14:anchorId="43D6A1FB" wp14:editId="47FFAC3B">
+                <wp:simplePos x="0" y="0"/>
+                <wp:positionH relativeFrom="margin">
+                  <wp:align>right</wp:align>
+                </wp:positionH>
+                <wp:positionV relativeFrom="paragraph">
+                  <wp:posOffset>1614170</wp:posOffset>
+                </wp:positionV>
+                <wp:extent cx="6619875" cy="390525"/>
+                <wp:effectExtent l="0" t="0" r="28575" b="28575"/>
+                <wp:wrapSquare wrapText="bothSides"/>
+                <wp:docPr id="685952607" name="Caixa de Texto 2"/>
+                <wp:cNvGraphicFramePr>
+                  <a:graphicFrameLocks xmlns:a="http://schemas.openxmlformats.org/drawingml/2006/main"/>
+                </wp:cNvGraphicFramePr>
+                <a:graphic xmlns:a="http://schemas.openxmlformats.org/drawingml/2006/main">
+                  <a:graphicData uri="http://schemas.microsoft.com/office/word/2010/wordprocessingShape">
+                    <wps:wsp>
+                      <wps:cNvSpPr txBox="1">
+                        <a:spLocks noChangeArrowheads="1"/>
+                      </wps:cNvSpPr>
+                      <wps:spPr bwMode="auto">
+                        <a:xfrm>
+                          <a:off x="0" y="0"/>
+                          <a:ext cx="6619875" cy="390525"/>
+                        </a:xfrm>
+                        <a:prstGeom prst="rect">
+                          <a:avLst/>
+                        </a:prstGeom>
+                        <a:solidFill>
+                          <a:srgbClr val="FFFFFF"/>
+                        </a:solidFill>
+                        <a:ln w="9525">
+                          <a:solidFill>
+                            <a:srgbClr val="000000"/>
+                          </a:solidFill>
+                          <a:miter lim="800000"/>
+                          <a:headEnd/>
+                          <a:tailEnd/>
+                        </a:ln>
+                      </wps:spPr>
+                      <wps:txbx>
+                        <w:txbxContent>
+                          <w:p>
+                            <w:pPr>
+                              <w:pStyle w:val="Citao"/>
+                              <w:rPr>
+                                <w:lang w:val="en-US"/>
+                              </w:rPr>
+                            </w:pPr>
+                            <w:proofErr w:type="spellStart"/>
+                            <w:proofErr w:type="gramStart"/>
+                            <w:r>
+                              <w:rPr>
+                                <w:lang w:val="en-US"/>
+                              </w:rPr>
+                              <w:t>maria.getPosts</w:t>
+                            </w:r>
+                            <w:proofErr w:type="spellEnd"/>
+                            <w:proofErr w:type="gramEnd"/>
+                            <w:r>
+                              <w:rPr>
+                                <w:lang w:val="en-US"/>
+                              </w:rPr>
+                              <w:t>().</w:t>
+                            </w:r>
+                            <w:proofErr w:type="spellStart"/>
+                            <w:r>
+                              <w:rPr>
+                                <w:lang w:val="en-US"/>
+                              </w:rPr>
+                              <w:t>addAll</w:t>
+                            </w:r>
+                            <w:proofErr w:type="spellEnd"/>
+                            <w:r>
+                              <w:rPr>
+                                <w:lang w:val="en-US"/>
+                              </w:rPr>
+                              <w:t>(</w:t>
+                            </w:r>
+                            <w:proofErr w:type="spellStart"/>
+                            <w:r>
+                              <w:rPr>
+                                <w:lang w:val="en-US"/>
+                              </w:rPr>
+                              <w:t>Arrays.</w:t>
+                            </w:r>
+                            <w:r>
+                              <w:rPr>
+                                <w:i/>
+                                <w:iCs/>
+                                <w:lang w:val="en-US"/>
+                              </w:rPr>
+                              <w:t>asList</w:t>
+                            </w:r>
+                            <w:proofErr w:type="spellEnd"/>
+                            <w:r>
+                              <w:rPr>
+                                <w:lang w:val="en-US"/>
+                              </w:rPr>
+                              <w:t>(post1, post2));</w:t>
+                            </w:r>
+                          </w:p>
+                          <w:p>
+                            <w:pPr>
+                              <w:pStyle w:val="Citao"/>
+                              <w:rPr>
+                                <w:lang w:val="en-US"/>
+                              </w:rPr>
+                            </w:pPr>
+                            <w:proofErr w:type="spellStart"/>
+                            <w:r>
+                              <w:t>userRepository.save</w:t>
+                            </w:r>
+                            <w:proofErr w:type="spellEnd"/>
+                            <w:r>
+                              <w:t>(maria);</w:t>
+                            </w:r>
+                          </w:p>
+                          <w:p>
+                            <w:r>
+                              <w:tab/>
+                            </w:r>
+                            <w:r>
+                              <w:tab/>
+                            </w:r>
+                          </w:p>
+                          <w:p/>
+                        </w:txbxContent>
+                      </wps:txbx>
+                      <wps:bodyPr rot="0" vert="horz" wrap="square" lIns="91440" tIns="45720" rIns="91440" bIns="45720" anchor="t" anchorCtr="0">
+                        <a:noAutofit/>
+                      </wps:bodyPr>
+                    </wps:wsp>
+                  </a:graphicData>
+                </a:graphic>
+                <wp14:sizeRelH relativeFrom="margin">
+                  <wp14:pctWidth>0</wp14:pctWidth>
+                </wp14:sizeRelH>
+                <wp14:sizeRelV relativeFrom="margin">
+                  <wp14:pctHeight>0</wp14:pctHeight>
+                </wp14:sizeRelV>
+              </wp:anchor>
+            </w:drawing>
+          </mc:Choice>
+          <mc:Fallback>
+            <w:pict>
+              <v:shape w14:anchorId="43D6A1FB" id="_x0000_s1052" type="#_x0000_t202" style="position:absolute;left:0;text-align:left;margin-left:470.05pt;margin-top:127.1pt;width:521.25pt;height:30.75pt;z-index:251713536;visibility:visible;mso-wrap-style:square;mso-width-percent:0;mso-height-percent:0;mso-wrap-distance-left:9pt;mso-wrap-distance-top:3.6pt;mso-wrap-distance-right:9pt;mso-wrap-distance-bottom:3.6pt;mso-position-horizontal:right;mso-position-horizontal-relative:margin;mso-position-vertical:absolute;mso-position-vertical-relative:text;mso-width-percent:0;mso-height-percent:0;mso-width-relative:margin;mso-height-relative:margin;v-text-anchor:top" o:gfxdata="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">
+                <v:textbox>
+                  <w:txbxContent>
+                    <w:p>
+                      <w:pPr>
+                        <w:pStyle w:val="Citao"/>
+                        <w:rPr>
+                          <w:lang w:val="en-US"/>
+                        </w:rPr>
+                      </w:pPr>
+                      <w:proofErr w:type="spellStart"/>
+                      <w:proofErr w:type="gramStart"/>
+                      <w:r>
+                        <w:rPr>
+                          <w:lang w:val="en-US"/>
+                        </w:rPr>
+                        <w:t>maria.getPosts</w:t>
+                      </w:r>
+                      <w:proofErr w:type="spellEnd"/>
+                      <w:proofErr w:type="gramEnd"/>
+                      <w:r>
+                        <w:rPr>
+                          <w:lang w:val="en-US"/>
+                        </w:rPr>
+                        <w:t>().</w:t>
+                      </w:r>
+                      <w:proofErr w:type="spellStart"/>
+                      <w:r>
+                        <w:rPr>
+                          <w:lang w:val="en-US"/>
+                        </w:rPr>
+                        <w:t>addAll</w:t>
+                      </w:r>
+                      <w:proofErr w:type="spellEnd"/>
+                      <w:r>
+                        <w:rPr>
+                          <w:lang w:val="en-US"/>
+                        </w:rPr>
+                        <w:t>(</w:t>
+                      </w:r>
+                      <w:proofErr w:type="spellStart"/>
+                      <w:r>
+                        <w:rPr>
+                          <w:lang w:val="en-US"/>
+                        </w:rPr>
+                        <w:t>Arrays.</w:t>
+                      </w:r>
+                      <w:r>
+                        <w:rPr>
+                          <w:i/>
+                          <w:iCs/>
+                          <w:lang w:val="en-US"/>
+                        </w:rPr>
+                        <w:t>asList</w:t>
+                      </w:r>
+                      <w:proofErr w:type="spellEnd"/>
+                      <w:r>
+                        <w:rPr>
+                          <w:lang w:val="en-US"/>
+                        </w:rPr>
+                        <w:t>(post1, post2));</w:t>
+                      </w:r>
+                    </w:p>
+                    <w:p>
+                      <w:pPr>
+                        <w:pStyle w:val="Citao"/>
+                        <w:rPr>
+                          <w:lang w:val="en-US"/>
+                        </w:rPr>
+                      </w:pPr>
+                      <w:proofErr w:type="spellStart"/>
+                      <w:r>
+                        <w:t>userRepository.save</w:t>
+                      </w:r>
+                      <w:proofErr w:type="spellEnd"/>
+                      <w:r>
+                        <w:t>(maria);</w:t>
+                      </w:r>
+                    </w:p>
+                    <w:p>
+                      <w:r>
+                        <w:tab/>
+                      </w:r>
+                      <w:r>
+                        <w:tab/>
+                      </w:r>
+                    </w:p>
+                    <w:p/>
+                  </w:txbxContent>
+                </v:textbox>
+                <w10:wrap type="square" anchorx="margin"/>
+              </v:shape>
+            </w:pict>
+          </mc:Fallback>
+        </mc:AlternateContent>
+      </w:r>
+      <w:r>
+        <w:rPr>
+          <w:b/>
+          <w:bCs/>
+        </w:rPr>
+        <w:t xml:space="preserve">Atualize a classe </w:t>
+      </w:r>
+      <w:proofErr w:type="spellStart"/>
+      <w:r>
+        <w:rPr>
+          <w:b/>
+          <w:bCs/>
+        </w:rPr>
+        <w:t>Instantiation</w:t>
+      </w:r>
+      <w:proofErr w:type="spellEnd"/>
+      <w:r>
+        <w:rPr>
+          <w:b/>
+          <w:bCs/>
+        </w:rPr>
+        <w:t xml:space="preserve"> para salvar o registro de posts de um usuário de teste em seu registro de usuário:</w:t>
+      </w:r>
+    </w:p>
+    <w:p>
+      <w:pPr>
+        <w:jc w:val="both"/>
+        <w:rPr>
+          <w:b/>
+          <w:bCs/>
+        </w:rPr>
+      </w:pPr>
+      <w:r>
+        <w:rPr>
+          <w:b/>
+          <w:bCs/>
+        </w:rPr>
+        <w:t>Observações:</w:t>
+      </w:r>
+    </w:p>
+    <w:p>
+      <w:pPr>
+        <w:jc w:val="both"/>
+        <w:rPr>
+          <w:b/>
+          <w:bCs/>
+        </w:rPr>
+      </w:pPr>
+      <w:r>
+        <w:rPr>
+          <w:b/>
+          <w:bCs/>
+        </w:rPr>
+        <w:t>Observe que o código acima deve estar depois do momento em que os posts estão sendo salvos.</w:t>
+      </w:r>
+    </w:p>
+    <w:p>
+      <w:pPr>
+        <w:jc w:val="both"/>
+        <w:rPr>
+          <w:b/>
+          <w:bCs/>
+        </w:rPr>
+      </w:pPr>
+      <w:r>
+        <w:rPr>
+          <w:b/>
+          <w:bCs/>
+        </w:rPr>
+        <w:drawing>
+          <wp:anchor distT="0" distB="0" distL="114300" distR="114300" simplePos="0" relativeHeight="251714560" behindDoc="0" locked="0" layoutInCell="1" allowOverlap="1" wp14:anchorId="79EFBF89" wp14:editId="424F009A">
+            <wp:simplePos x="457200" y="3248025"/>
+            <wp:positionH relativeFrom="column">
+              <wp:align>left</wp:align>
+            </wp:positionH>
+            <wp:positionV relativeFrom="paragraph">
+              <wp:align>top</wp:align>
+            </wp:positionV>
+            <wp:extent cx="4324954" cy="3886742"/>
+            <wp:effectExtent l="0" t="0" r="0" b="0"/>
+            <wp:wrapSquare wrapText="bothSides"/>
+            <wp:docPr id="1283638728" name="Imagem 1"/>
+            <wp:cNvGraphicFramePr>
+              <a:graphicFrameLocks xmlns:a="http://schemas.openxmlformats.org/drawingml/2006/main" noChangeAspect="1"/>
+            </wp:cNvGraphicFramePr>
+            <a:graphic xmlns:a="http://schemas.openxmlformats.org/drawingml/2006/main">
+              <a:graphicData uri="http://schemas.openxmlformats.org/drawingml/2006/picture">
+                <pic:pic xmlns:pic="http://schemas.openxmlformats.org/drawingml/2006/picture">
+                  <pic:nvPicPr>
+                    <pic:cNvPr id="1283638728" name=""/>
+                    <pic:cNvPicPr/>
+                  </pic:nvPicPr>
+                  <pic:blipFill>
+                    <a:blip r:embed="rId12">
+                      <a:extLst>
+                        <a:ext uri="{28A0092B-C50C-407E-A947-70E740481C1C}">
+                          <a14:useLocalDpi xmlns:a14="http://schemas.microsoft.com/office/drawing/2010/main" val="0"/>
+                        </a:ext>
+                      </a:extLst>
+                    </a:blip>
+                    <a:stretch>
+                      <a:fillRect/>
+                    </a:stretch>
+                  </pic:blipFill>
+                  <pic:spPr>
+                    <a:xfrm>
+                      <a:off x="0" y="0"/>
+                      <a:ext cx="4324954" cy="3886742"/>
+                    </a:xfrm>
+                    <a:prstGeom prst="rect">
+                      <a:avLst/>
+                    </a:prstGeom>
+                  </pic:spPr>
+                </pic:pic>
+              </a:graphicData>
+            </a:graphic>
+          </wp:anchor>
+        </w:drawing>
+      </w:r>
+      <w:r>
+        <w:rPr>
+          <w:b/>
+          <w:bCs/>
+        </w:rPr>
+        <w:t xml:space="preserve">Como é possível visualizar, a anotação @DBRef estabelece um vínculo entre os registros da coleção post e os da coleção </w:t>
+      </w:r>
+      <w:proofErr w:type="spellStart"/>
+      <w:r>
+        <w:rPr>
+          <w:b/>
+          <w:bCs/>
+        </w:rPr>
+        <w:t>User</w:t>
+      </w:r>
+      <w:proofErr w:type="spellEnd"/>
+      <w:r>
+        <w:rPr>
+          <w:b/>
+          <w:bCs/>
+        </w:rPr>
+        <w:t xml:space="preserve"> através dos ids de posts.</w:t>
+      </w:r>
+    </w:p>
+    <w:p>
+      <w:pPr>
+        <w:pBdr>
+          <w:bottom w:val="single" w:sz="12" w:space="1" w:color="auto"/>
+        </w:pBdr>
+        <w:jc w:val="both"/>
+        <w:rPr>
+          <w:b/>
+          <w:bCs/>
+        </w:rPr>
+      </w:pPr>
+      <w:r>
+        <w:rPr>
+          <w:b/>
+          <w:bCs/>
+        </w:rPr>
+        <w:br w:type="textWrapping" w:clear="all"/>
+      </w:r>
+    </w:p>
+    <w:p>
+      <w:pPr>
+        <w:pStyle w:val="PargrafodaLista"/>
+        <w:numPr>
+          <w:ilvl w:val="0"/>
+          <w:numId w:val="2"/>
+        </w:numPr>
+        <w:jc w:val="both"/>
         <w:rPr>
           <w:b/>
           <w:bCs/>
         </w:rPr>
       </w:pPr>
     </w:p>
-    <w:p/>
-    <w:p/>
     <w:p>
       <w:pPr>
+        <w:jc w:val="both"/>
+      </w:pPr>
+    </w:p>
+    <w:p>
+      <w:pPr>
+        <w:jc w:val="both"/>
+      </w:pPr>
+    </w:p>
+    <w:p>
+      <w:pPr>
+        <w:jc w:val="both"/>
+      </w:pPr>
+    </w:p>
+    <w:p>
+      <w:pPr>
+        <w:jc w:val="both"/>
+      </w:pPr>
+    </w:p>
+    <w:p>
+      <w:pPr>
+        <w:jc w:val="both"/>
+      </w:pPr>
+    </w:p>
+    <w:p>
+      <w:pPr>
+        <w:jc w:val="both"/>
+      </w:pPr>
+    </w:p>
+    <w:p>
+      <w:pPr>
+        <w:jc w:val="both"/>
+      </w:pPr>
+    </w:p>
+    <w:p>
+      <w:pPr>
+        <w:jc w:val="both"/>
+      </w:pPr>
+    </w:p>
+    <w:p>
+      <w:pPr>
+        <w:jc w:val="both"/>
         <w:rPr>
           <w:b/>
           <w:bCs/>
@@ -19132,7 +20151,7 @@
           </w:tcPr>
           <w:p>
             <w:pPr>
-              <w:jc w:val="center"/>
+              <w:jc w:val="both"/>
               <w:rPr>
                 <w:b/>
                 <w:bCs/>
@@ -19210,7 +20229,7 @@
           </w:tcPr>
           <w:p>
             <w:pPr>
-              <w:jc w:val="center"/>
+              <w:jc w:val="both"/>
               <w:rPr>
                 <w:b/>
                 <w:bCs/>
@@ -19263,7 +20282,7 @@
           </w:tcPr>
           <w:p>
             <w:pPr>
-              <w:jc w:val="center"/>
+              <w:jc w:val="both"/>
               <w:rPr>
                 <w:b/>
                 <w:bCs/>
@@ -19315,12 +20334,9 @@
       </w:tr>
     </w:tbl>
     <w:p/>
-    <w:p/>
-    <w:p/>
-    <w:p/>
     <w:sectPr>
-      <w:headerReference w:type="default" r:id="rId11"/>
-      <w:footerReference w:type="default" r:id="rId12"/>
+      <w:headerReference w:type="default" r:id="rId13"/>
+      <w:footerReference w:type="default" r:id="rId14"/>
       <w:pgSz w:w="11906" w:h="16838"/>
       <w:pgMar w:top="720" w:right="720" w:bottom="720" w:left="720" w:header="708" w:footer="708" w:gutter="0"/>
       <w:cols w:space="708"/>
@@ -19461,7 +20477,7 @@
               <v:stroke joinstyle="miter"/>
               <v:path gradientshapeok="t" o:connecttype="rect"/>
             </v:shapetype>
-            <v:shape id="_x0000_s1052" type="#_x0000_t202" style="position:absolute;left:0;text-align:left;margin-left:92.8pt;margin-top:1.35pt;width:2in;height:2in;z-index:251665408;visibility:visible;mso-wrap-style:none;mso-wrap-distance-left:9pt;mso-wrap-distance-top:0;mso-wrap-distance-right:9pt;mso-wrap-distance-bottom:0;mso-position-horizontal:right;mso-position-horizontal-relative:margin;mso-position-vertical:absolute;mso-position-vertical-relative:text;v-text-anchor:top" o:gfxdata="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" filled="f" stroked="f">
+            <v:shape id="_x0000_s1054" type="#_x0000_t202" style="position:absolute;left:0;text-align:left;margin-left:92.8pt;margin-top:1.35pt;width:2in;height:2in;z-index:251665408;visibility:visible;mso-wrap-style:none;mso-wrap-distance-left:9pt;mso-wrap-distance-top:0;mso-wrap-distance-right:9pt;mso-wrap-distance-bottom:0;mso-position-horizontal:right;mso-position-horizontal-relative:margin;mso-position-vertical:absolute;mso-position-vertical-relative:text;v-text-anchor:top" o:gfxdata="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" filled="f" stroked="f">
               <v:textbox style="mso-fit-shape-to-text:t">
                 <w:txbxContent>
                   <w:p>
@@ -19818,7 +20834,7 @@
             </mc:Choice>
             <mc:Fallback>
               <w:pict>
-                <v:shape w14:anchorId="4354AB54" id="_x0000_s1053" type="#_x0000_t202" style="position:absolute;left:0;text-align:left;margin-left:0;margin-top:0;width:2in;height:2in;z-index:251663360;visibility:visible;mso-wrap-style:none;mso-wrap-distance-left:9pt;mso-wrap-distance-top:0;mso-wrap-distance-right:9pt;mso-wrap-distance-bottom:0;mso-position-horizontal:absolute;mso-position-horizontal-relative:text;mso-position-vertical:absolute;mso-position-vertical-relative:text;v-text-anchor:top" o:gfxdata="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" filled="f" stroked="f">
+                <v:shape w14:anchorId="4354AB54" id="_x0000_s1055" type="#_x0000_t202" style="position:absolute;left:0;text-align:left;margin-left:0;margin-top:0;width:2in;height:2in;z-index:251663360;visibility:visible;mso-wrap-style:none;mso-wrap-distance-left:9pt;mso-wrap-distance-top:0;mso-wrap-distance-right:9pt;mso-wrap-distance-bottom:0;mso-position-horizontal:absolute;mso-position-horizontal-relative:text;mso-position-vertical:absolute;mso-position-vertical-relative:text;v-text-anchor:top" o:gfxdata="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" filled="f" stroked="f">
                   <v:textbox style="mso-fit-shape-to-text:t">
                     <w:txbxContent>
                       <w:p>
@@ -20154,7 +21170,7 @@
               <v:stroke joinstyle="miter"/>
               <v:path gradientshapeok="t" o:connecttype="rect"/>
             </v:shapetype>
-            <v:shape id="Caixa de Texto 1" o:spid="_x0000_s1051" type="#_x0000_t202" style="position:absolute;margin-left:-30pt;margin-top:-21.15pt;width:77.25pt;height:22.8pt;z-index:251660288;visibility:visible;mso-wrap-style:square;mso-width-percent:0;mso-height-percent:0;mso-wrap-distance-left:9pt;mso-wrap-distance-top:0;mso-wrap-distance-right:9pt;mso-wrap-distance-bottom:0;mso-position-horizontal:absolute;mso-position-horizontal-relative:text;mso-position-vertical:absolute;mso-position-vertical-relative:text;mso-width-percent:0;mso-height-percent:0;mso-width-relative:margin;mso-height-relative:margin;v-text-anchor:top" o:gfxdata="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" filled="f" stroked="f">
+            <v:shape id="Caixa de Texto 1" o:spid="_x0000_s1053" type="#_x0000_t202" style="position:absolute;margin-left:-30pt;margin-top:-21.15pt;width:77.25pt;height:22.8pt;z-index:251660288;visibility:visible;mso-wrap-style:square;mso-width-percent:0;mso-height-percent:0;mso-wrap-distance-left:9pt;mso-wrap-distance-top:0;mso-wrap-distance-right:9pt;mso-wrap-distance-bottom:0;mso-position-horizontal:absolute;mso-position-horizontal-relative:text;mso-position-vertical:absolute;mso-position-vertical-relative:text;mso-width-percent:0;mso-height-percent:0;mso-width-relative:margin;mso-height-relative:margin;v-text-anchor:top" o:gfxdata="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" filled="f" stroked="f">
               <v:textbox>
                 <w:txbxContent>
                   <w:p>

</xml_diff>

<commit_message>
feat: Adiciona metodo searchTitle
</commit_message>
<xml_diff>
--- a/rascunho/WebService-NoSQL.docx
+++ b/rascunho/WebService-NoSQL.docx
@@ -15415,8 +15415,224 @@
     </w:p>
     <w:p>
       <w:pPr>
+        <w:pStyle w:val="PargrafodaLista"/>
+        <w:numPr>
+          <w:ilvl w:val="0"/>
+          <w:numId w:val="2"/>
+        </w:numPr>
         <w:jc w:val="both"/>
+        <w:rPr>
+          <w:b/>
+          <w:bCs/>
+        </w:rPr>
       </w:pPr>
+      <w:r>
+        <w:rPr>
+          <w:b/>
+          <w:bCs/>
+          <w:noProof/>
+        </w:rPr>
+        <mc:AlternateContent>
+          <mc:Choice Requires="wps">
+            <w:drawing>
+              <wp:anchor distT="45720" distB="45720" distL="114300" distR="114300" simplePos="0" relativeHeight="251732992" behindDoc="0" locked="0" layoutInCell="1" allowOverlap="1" wp14:anchorId="045A15E9" wp14:editId="34516AEA">
+                <wp:simplePos x="0" y="0"/>
+                <wp:positionH relativeFrom="margin">
+                  <wp:align>right</wp:align>
+                </wp:positionH>
+                <wp:positionV relativeFrom="paragraph">
+                  <wp:posOffset>756920</wp:posOffset>
+                </wp:positionV>
+                <wp:extent cx="6619875" cy="381000"/>
+                <wp:effectExtent l="0" t="0" r="28575" b="19050"/>
+                <wp:wrapSquare wrapText="bothSides"/>
+                <wp:docPr id="1944747215" name="Caixa de Texto 2"/>
+                <wp:cNvGraphicFramePr>
+                  <a:graphicFrameLocks xmlns:a="http://schemas.openxmlformats.org/drawingml/2006/main"/>
+                </wp:cNvGraphicFramePr>
+                <a:graphic xmlns:a="http://schemas.openxmlformats.org/drawingml/2006/main">
+                  <a:graphicData uri="http://schemas.microsoft.com/office/word/2010/wordprocessingShape">
+                    <wps:wsp>
+                      <wps:cNvSpPr txBox="1">
+                        <a:spLocks noChangeArrowheads="1"/>
+                      </wps:cNvSpPr>
+                      <wps:spPr bwMode="auto">
+                        <a:xfrm>
+                          <a:off x="0" y="0"/>
+                          <a:ext cx="6619875" cy="381000"/>
+                        </a:xfrm>
+                        <a:prstGeom prst="rect">
+                          <a:avLst/>
+                        </a:prstGeom>
+                        <a:solidFill>
+                          <a:srgbClr val="FFFFFF"/>
+                        </a:solidFill>
+                        <a:ln w="9525">
+                          <a:solidFill>
+                            <a:srgbClr val="000000"/>
+                          </a:solidFill>
+                          <a:miter lim="800000"/>
+                          <a:headEnd/>
+                          <a:tailEnd/>
+                        </a:ln>
+                      </wps:spPr>
+                      <wps:txbx>
+                        <w:txbxContent>
+                          <w:p>
+                            <w:pPr>
+                              <w:pStyle w:val="Citao"/>
+                              <w:rPr>
+                                <w:lang w:val="en-US"/>
+                              </w:rPr>
+                            </w:pPr>
+                            <w:r>
+                              <w:rPr>
+                                <w:i/>
+                                <w:iCs/>
+                                <w:lang w:val="en-US"/>
+                              </w:rPr>
+                              <w:t>@Query</w:t>
+                            </w:r>
+                            <w:r>
+                              <w:rPr>
+                                <w:lang w:val="en-US"/>
+                              </w:rPr>
+                              <w:t>("{ 'title' : { $regex: ?0, $options: 'i'} }")</w:t>
+                            </w:r>
+                          </w:p>
+                          <w:p>
+                            <w:pPr>
+                              <w:pStyle w:val="Citao"/>
+                              <w:rPr>
+                                <w:lang w:val="en-US"/>
+                              </w:rPr>
+                            </w:pPr>
+                            <w:r>
+                              <w:rPr>
+                                <w:lang w:val="en-US"/>
+                              </w:rPr>
+                              <w:t>List&lt;Post&gt; searchTitle(String text);</w:t>
+                            </w:r>
+                          </w:p>
+                          <w:p>
+                            <w:pPr>
+                              <w:rPr>
+                                <w:lang w:val="en-US"/>
+                              </w:rPr>
+                            </w:pPr>
+                          </w:p>
+                        </w:txbxContent>
+                      </wps:txbx>
+                      <wps:bodyPr rot="0" vert="horz" wrap="square" lIns="91440" tIns="45720" rIns="91440" bIns="45720" anchor="t" anchorCtr="0">
+                        <a:noAutofit/>
+                      </wps:bodyPr>
+                    </wps:wsp>
+                  </a:graphicData>
+                </a:graphic>
+                <wp14:sizeRelH relativeFrom="margin">
+                  <wp14:pctWidth>0</wp14:pctWidth>
+                </wp14:sizeRelH>
+                <wp14:sizeRelV relativeFrom="margin">
+                  <wp14:pctHeight>0</wp14:pctHeight>
+                </wp14:sizeRelV>
+              </wp:anchor>
+            </w:drawing>
+          </mc:Choice>
+          <mc:Fallback>
+            <w:pict>
+              <v:shape w14:anchorId="045A15E9" id="_x0000_s1061" type="#_x0000_t202" style="position:absolute;left:0;text-align:left;margin-left:470.05pt;margin-top:59.6pt;width:521.25pt;height:30pt;z-index:251732992;visibility:visible;mso-wrap-style:square;mso-width-percent:0;mso-height-percent:0;mso-wrap-distance-left:9pt;mso-wrap-distance-top:3.6pt;mso-wrap-distance-right:9pt;mso-wrap-distance-bottom:3.6pt;mso-position-horizontal:right;mso-position-horizontal-relative:margin;mso-position-vertical:absolute;mso-position-vertical-relative:text;mso-width-percent:0;mso-height-percent:0;mso-width-relative:margin;mso-height-relative:margin;v-text-anchor:top" o:gfxdata="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">
+                <v:textbox>
+                  <w:txbxContent>
+                    <w:p>
+                      <w:pPr>
+                        <w:pStyle w:val="Citao"/>
+                        <w:rPr>
+                          <w:lang w:val="en-US"/>
+                        </w:rPr>
+                      </w:pPr>
+                      <w:r>
+                        <w:rPr>
+                          <w:i/>
+                          <w:iCs/>
+                          <w:lang w:val="en-US"/>
+                        </w:rPr>
+                        <w:t>@Query</w:t>
+                      </w:r>
+                      <w:r>
+                        <w:rPr>
+                          <w:lang w:val="en-US"/>
+                        </w:rPr>
+                        <w:t>("{ 'title' : { $regex: ?0, $options: 'i'} }")</w:t>
+                      </w:r>
+                    </w:p>
+                    <w:p>
+                      <w:pPr>
+                        <w:pStyle w:val="Citao"/>
+                        <w:rPr>
+                          <w:lang w:val="en-US"/>
+                        </w:rPr>
+                      </w:pPr>
+                      <w:r>
+                        <w:rPr>
+                          <w:lang w:val="en-US"/>
+                        </w:rPr>
+                        <w:t>List&lt;Post&gt; searchTitle(String text);</w:t>
+                      </w:r>
+                    </w:p>
+                    <w:p>
+                      <w:pPr>
+                        <w:rPr>
+                          <w:lang w:val="en-US"/>
+                        </w:rPr>
+                      </w:pPr>
+                    </w:p>
+                  </w:txbxContent>
+                </v:textbox>
+                <w10:wrap type="square" anchorx="margin"/>
+              </v:shape>
+            </w:pict>
+          </mc:Fallback>
+        </mc:AlternateContent>
+      </w:r>
+      <w:r>
+        <w:rPr>
+          <w:b/>
+          <w:bCs/>
+        </w:rPr>
+        <w:t>Atualize a interface PostRepository com uma alternativa menos automatizada de findByContainingIgnoreCase. Esta nova opção, por sua vez, irá executar uma query projetada manualmente no sistema:</w:t>
+      </w:r>
+    </w:p>
+    <w:p>
+      <w:pPr>
+        <w:jc w:val="both"/>
+        <w:rPr>
+          <w:b/>
+          <w:bCs/>
+        </w:rPr>
+      </w:pPr>
+      <w:r>
+        <w:rPr>
+          <w:b/>
+          <w:bCs/>
+        </w:rPr>
+        <w:t>Observações:</w:t>
+      </w:r>
+    </w:p>
+    <w:p>
+      <w:pPr>
+        <w:jc w:val="both"/>
+        <w:rPr>
+          <w:b/>
+          <w:bCs/>
+        </w:rPr>
+      </w:pPr>
+      <w:r>
+        <w:rPr>
+          <w:b/>
+          <w:bCs/>
+        </w:rPr>
+        <w:t>Agora o método findByTitle de PostService pode ser executado através do método searchTitle do PostRepository que nenhuma mudança de comportamento será visualizada.</w:t>
+      </w:r>
     </w:p>
     <w:p>
       <w:pPr>
@@ -15754,7 +15970,7 @@
               <v:stroke joinstyle="miter"/>
               <v:path gradientshapeok="t" o:connecttype="rect"/>
             </v:shapetype>
-            <v:shape id="_x0000_s1062" type="#_x0000_t202" style="position:absolute;left:0;text-align:left;margin-left:92.8pt;margin-top:1.35pt;width:2in;height:2in;z-index:251665408;visibility:visible;mso-wrap-style:none;mso-wrap-distance-left:9pt;mso-wrap-distance-top:0;mso-wrap-distance-right:9pt;mso-wrap-distance-bottom:0;mso-position-horizontal:right;mso-position-horizontal-relative:margin;mso-position-vertical:absolute;mso-position-vertical-relative:text;v-text-anchor:top" o:gfxdata="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" filled="f" stroked="f">
+            <v:shape id="_x0000_s1063" type="#_x0000_t202" style="position:absolute;left:0;text-align:left;margin-left:92.8pt;margin-top:1.35pt;width:2in;height:2in;z-index:251665408;visibility:visible;mso-wrap-style:none;mso-wrap-distance-left:9pt;mso-wrap-distance-top:0;mso-wrap-distance-right:9pt;mso-wrap-distance-bottom:0;mso-position-horizontal:right;mso-position-horizontal-relative:margin;mso-position-vertical:absolute;mso-position-vertical-relative:text;v-text-anchor:top" o:gfxdata="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" filled="f" stroked="f">
               <v:textbox style="mso-fit-shape-to-text:t">
                 <w:txbxContent>
                   <w:p>
@@ -16069,7 +16285,7 @@
             </mc:Choice>
             <mc:Fallback>
               <w:pict>
-                <v:shape w14:anchorId="4354AB54" id="_x0000_s1063" type="#_x0000_t202" style="position:absolute;left:0;text-align:left;margin-left:0;margin-top:0;width:2in;height:2in;z-index:251663360;visibility:visible;mso-wrap-style:none;mso-wrap-distance-left:9pt;mso-wrap-distance-top:0;mso-wrap-distance-right:9pt;mso-wrap-distance-bottom:0;mso-position-horizontal:absolute;mso-position-horizontal-relative:text;mso-position-vertical:absolute;mso-position-vertical-relative:text;v-text-anchor:top" o:gfxdata="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" filled="f" stroked="f">
+                <v:shape w14:anchorId="4354AB54" id="_x0000_s1064" type="#_x0000_t202" style="position:absolute;left:0;text-align:left;margin-left:0;margin-top:0;width:2in;height:2in;z-index:251663360;visibility:visible;mso-wrap-style:none;mso-wrap-distance-left:9pt;mso-wrap-distance-top:0;mso-wrap-distance-right:9pt;mso-wrap-distance-bottom:0;mso-position-horizontal:absolute;mso-position-horizontal-relative:text;mso-position-vertical:absolute;mso-position-vertical-relative:text;v-text-anchor:top" o:gfxdata="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" filled="f" stroked="f">
                   <v:textbox style="mso-fit-shape-to-text:t">
                     <w:txbxContent>
                       <w:p>
@@ -16363,7 +16579,7 @@
               <v:stroke joinstyle="miter"/>
               <v:path gradientshapeok="t" o:connecttype="rect"/>
             </v:shapetype>
-            <v:shape id="Caixa de Texto 1" o:spid="_x0000_s1061" type="#_x0000_t202" style="position:absolute;margin-left:-30pt;margin-top:-21.15pt;width:77.25pt;height:22.8pt;z-index:251660288;visibility:visible;mso-wrap-style:square;mso-width-percent:0;mso-height-percent:0;mso-wrap-distance-left:9pt;mso-wrap-distance-top:0;mso-wrap-distance-right:9pt;mso-wrap-distance-bottom:0;mso-position-horizontal:absolute;mso-position-horizontal-relative:text;mso-position-vertical:absolute;mso-position-vertical-relative:text;mso-width-percent:0;mso-height-percent:0;mso-width-relative:margin;mso-height-relative:margin;v-text-anchor:top" o:gfxdata="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" filled="f" stroked="f">
+            <v:shape id="Caixa de Texto 1" o:spid="_x0000_s1062" type="#_x0000_t202" style="position:absolute;margin-left:-30pt;margin-top:-21.15pt;width:77.25pt;height:22.8pt;z-index:251660288;visibility:visible;mso-wrap-style:square;mso-width-percent:0;mso-height-percent:0;mso-wrap-distance-left:9pt;mso-wrap-distance-top:0;mso-wrap-distance-right:9pt;mso-wrap-distance-bottom:0;mso-position-horizontal:absolute;mso-position-horizontal-relative:text;mso-position-vertical:absolute;mso-position-vertical-relative:text;mso-width-percent:0;mso-height-percent:0;mso-width-relative:margin;mso-height-relative:margin;v-text-anchor:top" o:gfxdata="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" filled="f" stroked="f">
               <v:textbox>
                 <w:txbxContent>
                   <w:p>

</xml_diff>